<commit_message>
alterei erros nos .docx e retirei o botao de filiacao nao alfabetizado pq nao precisava
</commit_message>
<xml_diff>
--- a/resources/templates/dec_filiacao.docx
+++ b/resources/templates/dec_filiacao.docx
@@ -6,6 +6,463 @@
       <w:pPr>
         <w:pStyle w:val="LO-normal"/>
       </w:pPr>
+      <w:r>
+        <w:rPr>
+          <w:noProof/>
+        </w:rPr>
+        <mc:AlternateContent>
+          <mc:Choice Requires="wps">
+            <w:drawing>
+              <wp:anchor distT="0" distB="0" distL="0" distR="0" simplePos="0" relativeHeight="251663360" behindDoc="0" locked="0" layoutInCell="0" allowOverlap="1" wp14:anchorId="73DDF868" wp14:editId="252418BE">
+                <wp:simplePos x="0" y="0"/>
+                <wp:positionH relativeFrom="column">
+                  <wp:posOffset>4160879</wp:posOffset>
+                </wp:positionH>
+                <wp:positionV relativeFrom="paragraph">
+                  <wp:posOffset>6055027</wp:posOffset>
+                </wp:positionV>
+                <wp:extent cx="834887" cy="205105"/>
+                <wp:effectExtent l="0" t="0" r="3810" b="4445"/>
+                <wp:wrapNone/>
+                <wp:docPr id="1079311849" name="Shape 2"/>
+                <wp:cNvGraphicFramePr/>
+                <a:graphic xmlns:a="http://schemas.openxmlformats.org/drawingml/2006/main">
+                  <a:graphicData uri="http://schemas.microsoft.com/office/word/2010/wordprocessingShape">
+                    <wps:wsp>
+                      <wps:cNvSpPr/>
+                      <wps:spPr>
+                        <a:xfrm>
+                          <a:off x="0" y="0"/>
+                          <a:ext cx="834887" cy="205105"/>
+                        </a:xfrm>
+                        <a:prstGeom prst="rect">
+                          <a:avLst/>
+                        </a:prstGeom>
+                        <a:noFill/>
+                        <a:ln w="0">
+                          <a:noFill/>
+                        </a:ln>
+                      </wps:spPr>
+                      <wps:style>
+                        <a:lnRef idx="0">
+                          <a:scrgbClr r="0" g="0" b="0"/>
+                        </a:lnRef>
+                        <a:fillRef idx="0">
+                          <a:scrgbClr r="0" g="0" b="0"/>
+                        </a:fillRef>
+                        <a:effectRef idx="0">
+                          <a:scrgbClr r="0" g="0" b="0"/>
+                        </a:effectRef>
+                        <a:fontRef idx="minor"/>
+                      </wps:style>
+                      <wps:txbx>
+                        <w:txbxContent>
+                          <w:p>
+                            <w:pPr>
+                              <w:pStyle w:val="FrameContents"/>
+                              <w:spacing w:line="240" w:lineRule="exact"/>
+                            </w:pPr>
+                            <w:r>
+                              <w:rPr>
+                                <w:rFonts w:ascii="Arial" w:eastAsia="Arial" w:hAnsi="Arial" w:cs="Arial"/>
+                                <w:color w:val="000000"/>
+                              </w:rPr>
+                              <w:t>${</w:t>
+                            </w:r>
+                            <w:r>
+                              <w:rPr>
+                                <w:rFonts w:ascii="Arial" w:eastAsia="Arial" w:hAnsi="Arial" w:cs="Arial"/>
+                                <w:color w:val="000000"/>
+                              </w:rPr>
+                              <w:t>YEAR</w:t>
+                            </w:r>
+                            <w:r>
+                              <w:rPr>
+                                <w:rFonts w:ascii="Arial" w:eastAsia="Arial" w:hAnsi="Arial" w:cs="Arial"/>
+                                <w:color w:val="000000"/>
+                              </w:rPr>
+                              <w:t>}</w:t>
+                            </w:r>
+                          </w:p>
+                        </w:txbxContent>
+                      </wps:txbx>
+                      <wps:bodyPr wrap="square" lIns="0" tIns="0" rIns="0" bIns="0" anchor="t">
+                        <a:noAutofit/>
+                      </wps:bodyPr>
+                    </wps:wsp>
+                  </a:graphicData>
+                </a:graphic>
+                <wp14:sizeRelH relativeFrom="margin">
+                  <wp14:pctWidth>0</wp14:pctWidth>
+                </wp14:sizeRelH>
+                <wp14:sizeRelV relativeFrom="margin">
+                  <wp14:pctHeight>0</wp14:pctHeight>
+                </wp14:sizeRelV>
+              </wp:anchor>
+            </w:drawing>
+          </mc:Choice>
+          <mc:Fallback>
+            <w:pict>
+              <v:rect w14:anchorId="73DDF868" id="Shape 2" o:spid="_x0000_s1026" style="position:absolute;margin-left:327.65pt;margin-top:476.75pt;width:65.75pt;height:16.15pt;z-index:251663360;visibility:visible;mso-wrap-style:square;mso-width-percent:0;mso-height-percent:0;mso-wrap-distance-left:0;mso-wrap-distance-top:0;mso-wrap-distance-right:0;mso-wrap-distance-bottom:0;mso-position-horizontal:absolute;mso-position-horizontal-relative:text;mso-position-vertical:absolute;mso-position-vertical-relative:text;mso-width-percent:0;mso-height-percent:0;mso-width-relative:margin;mso-height-relative:margin;v-text-anchor:top" o:gfxdata="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" o:allowincell="f" filled="f" stroked="f" strokeweight="0">
+                <v:textbox inset="0,0,0,0">
+                  <w:txbxContent>
+                    <w:p>
+                      <w:pPr>
+                        <w:pStyle w:val="FrameContents"/>
+                        <w:spacing w:line="240" w:lineRule="exact"/>
+                      </w:pPr>
+                      <w:r>
+                        <w:rPr>
+                          <w:rFonts w:ascii="Arial" w:eastAsia="Arial" w:hAnsi="Arial" w:cs="Arial"/>
+                          <w:color w:val="000000"/>
+                        </w:rPr>
+                        <w:t>${</w:t>
+                      </w:r>
+                      <w:r>
+                        <w:rPr>
+                          <w:rFonts w:ascii="Arial" w:eastAsia="Arial" w:hAnsi="Arial" w:cs="Arial"/>
+                          <w:color w:val="000000"/>
+                        </w:rPr>
+                        <w:t>YEAR</w:t>
+                      </w:r>
+                      <w:r>
+                        <w:rPr>
+                          <w:rFonts w:ascii="Arial" w:eastAsia="Arial" w:hAnsi="Arial" w:cs="Arial"/>
+                          <w:color w:val="000000"/>
+                        </w:rPr>
+                        <w:t>}</w:t>
+                      </w:r>
+                    </w:p>
+                  </w:txbxContent>
+                </v:textbox>
+              </v:rect>
+            </w:pict>
+          </mc:Fallback>
+        </mc:AlternateContent>
+      </w:r>
+      <w:r>
+        <w:rPr>
+          <w:noProof/>
+        </w:rPr>
+        <mc:AlternateContent>
+          <mc:Choice Requires="wps">
+            <w:drawing>
+              <wp:anchor distT="0" distB="0" distL="0" distR="0" simplePos="0" relativeHeight="251661312" behindDoc="0" locked="0" layoutInCell="0" allowOverlap="1" wp14:anchorId="0E16B57E" wp14:editId="7DE5C210">
+                <wp:simplePos x="0" y="0"/>
+                <wp:positionH relativeFrom="page">
+                  <wp:posOffset>3546282</wp:posOffset>
+                </wp:positionH>
+                <wp:positionV relativeFrom="paragraph">
+                  <wp:posOffset>6054421</wp:posOffset>
+                </wp:positionV>
+                <wp:extent cx="1025387" cy="198783"/>
+                <wp:effectExtent l="0" t="0" r="3810" b="10795"/>
+                <wp:wrapNone/>
+                <wp:docPr id="424821219" name="Shape 2"/>
+                <wp:cNvGraphicFramePr/>
+                <a:graphic xmlns:a="http://schemas.openxmlformats.org/drawingml/2006/main">
+                  <a:graphicData uri="http://schemas.microsoft.com/office/word/2010/wordprocessingShape">
+                    <wps:wsp>
+                      <wps:cNvSpPr/>
+                      <wps:spPr>
+                        <a:xfrm rot="10800000" flipH="1" flipV="1">
+                          <a:off x="0" y="0"/>
+                          <a:ext cx="1025387" cy="198783"/>
+                        </a:xfrm>
+                        <a:prstGeom prst="rect">
+                          <a:avLst/>
+                        </a:prstGeom>
+                        <a:noFill/>
+                        <a:ln w="0">
+                          <a:noFill/>
+                        </a:ln>
+                      </wps:spPr>
+                      <wps:style>
+                        <a:lnRef idx="0">
+                          <a:scrgbClr r="0" g="0" b="0"/>
+                        </a:lnRef>
+                        <a:fillRef idx="0">
+                          <a:scrgbClr r="0" g="0" b="0"/>
+                        </a:fillRef>
+                        <a:effectRef idx="0">
+                          <a:scrgbClr r="0" g="0" b="0"/>
+                        </a:effectRef>
+                        <a:fontRef idx="minor"/>
+                      </wps:style>
+                      <wps:txbx>
+                        <w:txbxContent>
+                          <w:p>
+                            <w:pPr>
+                              <w:pStyle w:val="FrameContents"/>
+                              <w:spacing w:line="240" w:lineRule="exact"/>
+                            </w:pPr>
+                            <w:r>
+                              <w:rPr>
+                                <w:rFonts w:ascii="Arial" w:eastAsia="Arial" w:hAnsi="Arial" w:cs="Arial"/>
+                                <w:color w:val="000000"/>
+                              </w:rPr>
+                              <w:t>${</w:t>
+                            </w:r>
+                            <w:r>
+                              <w:rPr>
+                                <w:rFonts w:ascii="Arial" w:eastAsia="Arial" w:hAnsi="Arial" w:cs="Arial"/>
+                                <w:color w:val="000000"/>
+                              </w:rPr>
+                              <w:t>MOUNTH</w:t>
+                            </w:r>
+                            <w:r>
+                              <w:rPr>
+                                <w:rFonts w:ascii="Arial" w:eastAsia="Arial" w:hAnsi="Arial" w:cs="Arial"/>
+                                <w:color w:val="000000"/>
+                              </w:rPr>
+                              <w:t>}</w:t>
+                            </w:r>
+                          </w:p>
+                        </w:txbxContent>
+                      </wps:txbx>
+                      <wps:bodyPr wrap="square" lIns="0" tIns="0" rIns="0" bIns="0" anchor="t">
+                        <a:noAutofit/>
+                      </wps:bodyPr>
+                    </wps:wsp>
+                  </a:graphicData>
+                </a:graphic>
+                <wp14:sizeRelH relativeFrom="margin">
+                  <wp14:pctWidth>0</wp14:pctWidth>
+                </wp14:sizeRelH>
+                <wp14:sizeRelV relativeFrom="margin">
+                  <wp14:pctHeight>0</wp14:pctHeight>
+                </wp14:sizeRelV>
+              </wp:anchor>
+            </w:drawing>
+          </mc:Choice>
+          <mc:Fallback>
+            <w:pict>
+              <v:rect w14:anchorId="0E16B57E" id="_x0000_s1027" style="position:absolute;margin-left:279.25pt;margin-top:476.75pt;width:80.75pt;height:15.65pt;rotation:180;flip:x y;z-index:251661312;visibility:visible;mso-wrap-style:square;mso-width-percent:0;mso-height-percent:0;mso-wrap-distance-left:0;mso-wrap-distance-top:0;mso-wrap-distance-right:0;mso-wrap-distance-bottom:0;mso-position-horizontal:absolute;mso-position-horizontal-relative:page;mso-position-vertical:absolute;mso-position-vertical-relative:text;mso-width-percent:0;mso-height-percent:0;mso-width-relative:margin;mso-height-relative:margin;v-text-anchor:top" o:gfxdata="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" o:allowincell="f" filled="f" stroked="f" strokeweight="0">
+                <v:textbox inset="0,0,0,0">
+                  <w:txbxContent>
+                    <w:p>
+                      <w:pPr>
+                        <w:pStyle w:val="FrameContents"/>
+                        <w:spacing w:line="240" w:lineRule="exact"/>
+                      </w:pPr>
+                      <w:r>
+                        <w:rPr>
+                          <w:rFonts w:ascii="Arial" w:eastAsia="Arial" w:hAnsi="Arial" w:cs="Arial"/>
+                          <w:color w:val="000000"/>
+                        </w:rPr>
+                        <w:t>${</w:t>
+                      </w:r>
+                      <w:r>
+                        <w:rPr>
+                          <w:rFonts w:ascii="Arial" w:eastAsia="Arial" w:hAnsi="Arial" w:cs="Arial"/>
+                          <w:color w:val="000000"/>
+                        </w:rPr>
+                        <w:t>MOUNTH</w:t>
+                      </w:r>
+                      <w:r>
+                        <w:rPr>
+                          <w:rFonts w:ascii="Arial" w:eastAsia="Arial" w:hAnsi="Arial" w:cs="Arial"/>
+                          <w:color w:val="000000"/>
+                        </w:rPr>
+                        <w:t>}</w:t>
+                      </w:r>
+                    </w:p>
+                  </w:txbxContent>
+                </v:textbox>
+                <w10:wrap anchorx="page"/>
+              </v:rect>
+            </w:pict>
+          </mc:Fallback>
+        </mc:AlternateContent>
+      </w:r>
+      <w:r>
+        <w:rPr>
+          <w:noProof/>
+        </w:rPr>
+        <mc:AlternateContent>
+          <mc:Choice Requires="wps">
+            <w:drawing>
+              <wp:anchor distT="0" distB="0" distL="0" distR="0" simplePos="0" relativeHeight="251659264" behindDoc="0" locked="0" layoutInCell="0" allowOverlap="1" wp14:anchorId="1ACEFB06" wp14:editId="081CFA17">
+                <wp:simplePos x="0" y="0"/>
+                <wp:positionH relativeFrom="margin">
+                  <wp:posOffset>1951438</wp:posOffset>
+                </wp:positionH>
+                <wp:positionV relativeFrom="paragraph">
+                  <wp:posOffset>6046165</wp:posOffset>
+                </wp:positionV>
+                <wp:extent cx="699715" cy="222637"/>
+                <wp:effectExtent l="0" t="0" r="5715" b="6350"/>
+                <wp:wrapNone/>
+                <wp:docPr id="973031037" name="Shape 2"/>
+                <wp:cNvGraphicFramePr/>
+                <a:graphic xmlns:a="http://schemas.openxmlformats.org/drawingml/2006/main">
+                  <a:graphicData uri="http://schemas.microsoft.com/office/word/2010/wordprocessingShape">
+                    <wps:wsp>
+                      <wps:cNvSpPr/>
+                      <wps:spPr>
+                        <a:xfrm>
+                          <a:off x="0" y="0"/>
+                          <a:ext cx="699715" cy="222637"/>
+                        </a:xfrm>
+                        <a:prstGeom prst="rect">
+                          <a:avLst/>
+                        </a:prstGeom>
+                        <a:noFill/>
+                        <a:ln w="0">
+                          <a:noFill/>
+                        </a:ln>
+                      </wps:spPr>
+                      <wps:style>
+                        <a:lnRef idx="0">
+                          <a:scrgbClr r="0" g="0" b="0"/>
+                        </a:lnRef>
+                        <a:fillRef idx="0">
+                          <a:scrgbClr r="0" g="0" b="0"/>
+                        </a:fillRef>
+                        <a:effectRef idx="0">
+                          <a:scrgbClr r="0" g="0" b="0"/>
+                        </a:effectRef>
+                        <a:fontRef idx="minor"/>
+                      </wps:style>
+                      <wps:txbx>
+                        <w:txbxContent>
+                          <w:p>
+                            <w:pPr>
+                              <w:pStyle w:val="FrameContents"/>
+                              <w:spacing w:line="240" w:lineRule="exact"/>
+                            </w:pPr>
+                            <w:r>
+                              <w:rPr>
+                                <w:rFonts w:ascii="Arial" w:eastAsia="Arial" w:hAnsi="Arial" w:cs="Arial"/>
+                                <w:color w:val="000000"/>
+                              </w:rPr>
+                              <w:t>${</w:t>
+                            </w:r>
+                            <w:r>
+                              <w:rPr>
+                                <w:rFonts w:ascii="Arial" w:eastAsia="Arial" w:hAnsi="Arial" w:cs="Arial"/>
+                                <w:color w:val="000000"/>
+                              </w:rPr>
+                              <w:t>DAY</w:t>
+                            </w:r>
+                            <w:r>
+                              <w:rPr>
+                                <w:rFonts w:ascii="Arial" w:eastAsia="Arial" w:hAnsi="Arial" w:cs="Arial"/>
+                                <w:color w:val="000000"/>
+                              </w:rPr>
+                              <w:t>}</w:t>
+                            </w:r>
+                          </w:p>
+                        </w:txbxContent>
+                      </wps:txbx>
+                      <wps:bodyPr wrap="square" lIns="0" tIns="0" rIns="0" bIns="0" anchor="t">
+                        <a:noAutofit/>
+                      </wps:bodyPr>
+                    </wps:wsp>
+                  </a:graphicData>
+                </a:graphic>
+                <wp14:sizeRelH relativeFrom="margin">
+                  <wp14:pctWidth>0</wp14:pctWidth>
+                </wp14:sizeRelH>
+                <wp14:sizeRelV relativeFrom="margin">
+                  <wp14:pctHeight>0</wp14:pctHeight>
+                </wp14:sizeRelV>
+              </wp:anchor>
+            </w:drawing>
+          </mc:Choice>
+          <mc:Fallback>
+            <w:pict>
+              <v:rect w14:anchorId="1ACEFB06" id="_x0000_s1028" style="position:absolute;margin-left:153.65pt;margin-top:476.1pt;width:55.1pt;height:17.55pt;z-index:251659264;visibility:visible;mso-wrap-style:square;mso-width-percent:0;mso-height-percent:0;mso-wrap-distance-left:0;mso-wrap-distance-top:0;mso-wrap-distance-right:0;mso-wrap-distance-bottom:0;mso-position-horizontal:absolute;mso-position-horizontal-relative:margin;mso-position-vertical:absolute;mso-position-vertical-relative:text;mso-width-percent:0;mso-height-percent:0;mso-width-relative:margin;mso-height-relative:margin;v-text-anchor:top" o:gfxdata="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" o:allowincell="f" filled="f" stroked="f" strokeweight="0">
+                <v:textbox inset="0,0,0,0">
+                  <w:txbxContent>
+                    <w:p>
+                      <w:pPr>
+                        <w:pStyle w:val="FrameContents"/>
+                        <w:spacing w:line="240" w:lineRule="exact"/>
+                      </w:pPr>
+                      <w:r>
+                        <w:rPr>
+                          <w:rFonts w:ascii="Arial" w:eastAsia="Arial" w:hAnsi="Arial" w:cs="Arial"/>
+                          <w:color w:val="000000"/>
+                        </w:rPr>
+                        <w:t>${</w:t>
+                      </w:r>
+                      <w:r>
+                        <w:rPr>
+                          <w:rFonts w:ascii="Arial" w:eastAsia="Arial" w:hAnsi="Arial" w:cs="Arial"/>
+                          <w:color w:val="000000"/>
+                        </w:rPr>
+                        <w:t>DAY</w:t>
+                      </w:r>
+                      <w:r>
+                        <w:rPr>
+                          <w:rFonts w:ascii="Arial" w:eastAsia="Arial" w:hAnsi="Arial" w:cs="Arial"/>
+                          <w:color w:val="000000"/>
+                        </w:rPr>
+                        <w:t>}</w:t>
+                      </w:r>
+                    </w:p>
+                  </w:txbxContent>
+                </v:textbox>
+                <w10:wrap anchorx="margin"/>
+              </v:rect>
+            </w:pict>
+          </mc:Fallback>
+        </mc:AlternateContent>
+      </w:r>
+      <w:r>
+        <w:rPr>
+          <w:noProof/>
+        </w:rPr>
+        <w:drawing>
+          <wp:anchor distT="0" distB="0" distL="0" distR="0" simplePos="0" relativeHeight="2" behindDoc="0" locked="0" layoutInCell="0" allowOverlap="1" wp14:anchorId="6E3DDB94" wp14:editId="5920A6D8">
+            <wp:simplePos x="0" y="0"/>
+            <wp:positionH relativeFrom="column">
+              <wp:posOffset>-351182</wp:posOffset>
+            </wp:positionH>
+            <wp:positionV relativeFrom="paragraph">
+              <wp:posOffset>27</wp:posOffset>
+            </wp:positionV>
+            <wp:extent cx="7189470" cy="10293985"/>
+            <wp:effectExtent l="0" t="0" r="2540" b="0"/>
+            <wp:wrapSquare wrapText="largest"/>
+            <wp:docPr id="15" name="Image1"/>
+            <wp:cNvGraphicFramePr>
+              <a:graphicFrameLocks xmlns:a="http://schemas.openxmlformats.org/drawingml/2006/main" noChangeAspect="1"/>
+            </wp:cNvGraphicFramePr>
+            <a:graphic xmlns:a="http://schemas.openxmlformats.org/drawingml/2006/main">
+              <a:graphicData uri="http://schemas.openxmlformats.org/drawingml/2006/picture">
+                <pic:pic xmlns:pic="http://schemas.openxmlformats.org/drawingml/2006/picture">
+                  <pic:nvPicPr>
+                    <pic:cNvPr id="15" name="Image1"/>
+                    <pic:cNvPicPr>
+                      <a:picLocks noChangeAspect="1" noChangeArrowheads="1"/>
+                    </pic:cNvPicPr>
+                  </pic:nvPicPr>
+                  <pic:blipFill>
+                    <a:blip r:embed="rId4"/>
+                    <a:stretch>
+                      <a:fillRect/>
+                    </a:stretch>
+                  </pic:blipFill>
+                  <pic:spPr bwMode="auto">
+                    <a:xfrm>
+                      <a:off x="0" y="0"/>
+                      <a:ext cx="7189470" cy="10293985"/>
+                    </a:xfrm>
+                    <a:prstGeom prst="rect">
+                      <a:avLst/>
+                    </a:prstGeom>
+                  </pic:spPr>
+                </pic:pic>
+              </a:graphicData>
+            </a:graphic>
+            <wp14:sizeRelH relativeFrom="margin">
+              <wp14:pctWidth>0</wp14:pctWidth>
+            </wp14:sizeRelH>
+          </wp:anchor>
+        </w:drawing>
+      </w:r>
       <w:r>
         <w:rPr>
           <w:noProof/>
@@ -86,7 +543,7 @@
           </mc:Choice>
           <mc:Fallback>
             <w:pict>
-              <v:rect w14:anchorId="4A9FC505" id="Shape 6" o:spid="_x0000_s1026" style="position:absolute;margin-left:73.6pt;margin-top:131.5pt;width:88.1pt;height:19.15pt;z-index:5;visibility:visible;mso-wrap-style:square;mso-height-percent:0;mso-wrap-distance-left:0;mso-wrap-distance-top:0;mso-wrap-distance-right:0;mso-wrap-distance-bottom:0;mso-position-horizontal:absolute;mso-position-horizontal-relative:text;mso-position-vertical:absolute;mso-position-vertical-relative:text;mso-height-percent:0;mso-height-relative:margin;v-text-anchor:top" o:gfxdata="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" o:allowincell="f" filled="f" stroked="f" strokeweight="0">
+              <v:rect w14:anchorId="4A9FC505" id="Shape 6" o:spid="_x0000_s1029" style="position:absolute;margin-left:73.6pt;margin-top:131.5pt;width:88.1pt;height:19.15pt;z-index:5;visibility:visible;mso-wrap-style:square;mso-height-percent:0;mso-wrap-distance-left:0;mso-wrap-distance-top:0;mso-wrap-distance-right:0;mso-wrap-distance-bottom:0;mso-position-horizontal:absolute;mso-position-horizontal-relative:text;mso-position-vertical:absolute;mso-position-vertical-relative:text;mso-height-percent:0;mso-height-relative:margin;v-text-anchor:top" o:gfxdata="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" o:allowincell="f" filled="f" stroked="f" strokeweight="0">
                 <v:textbox inset="0,0,0,0">
                   <w:txbxContent>
                     <w:p>
@@ -205,7 +662,7 @@
           </mc:Choice>
           <mc:Fallback>
             <w:pict>
-              <v:rect w14:anchorId="41675F95" id="Text Frame 9" o:spid="_x0000_s1027" style="position:absolute;margin-left:94.8pt;margin-top:358.8pt;width:321.75pt;height:20.45pt;z-index:27;visibility:visible;mso-wrap-style:square;mso-width-percent:0;mso-wrap-distance-left:0;mso-wrap-distance-top:0;mso-wrap-distance-right:0;mso-wrap-distance-bottom:0;mso-position-horizontal:absolute;mso-position-horizontal-relative:text;mso-position-vertical:absolute;mso-position-vertical-relative:text;mso-width-percent:0;mso-width-relative:margin;v-text-anchor:top" o:gfxdata="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" o:allowincell="f" filled="f" stroked="f" strokeweight="0">
+              <v:rect w14:anchorId="41675F95" id="Text Frame 9" o:spid="_x0000_s1030" style="position:absolute;margin-left:94.8pt;margin-top:358.8pt;width:321.75pt;height:20.45pt;z-index:27;visibility:visible;mso-wrap-style:square;mso-width-percent:0;mso-wrap-distance-left:0;mso-wrap-distance-top:0;mso-wrap-distance-right:0;mso-wrap-distance-bottom:0;mso-position-horizontal:absolute;mso-position-horizontal-relative:text;mso-position-vertical:absolute;mso-position-vertical-relative:text;mso-width-percent:0;mso-width-relative:margin;v-text-anchor:top" o:gfxdata="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" o:allowincell="f" filled="f" stroked="f" strokeweight="0">
                 <v:textbox inset="0,0,0,0">
                   <w:txbxContent>
                     <w:p>
@@ -324,7 +781,7 @@
           </mc:Choice>
           <mc:Fallback>
             <w:pict>
-              <v:rect w14:anchorId="004C47E7" id="Shape 3" o:spid="_x0000_s1028" style="position:absolute;margin-left:261.3pt;margin-top:133.05pt;width:264pt;height:42.75pt;z-index:19;visibility:visible;mso-wrap-style:square;mso-width-percent:0;mso-wrap-distance-left:0;mso-wrap-distance-top:0;mso-wrap-distance-right:0;mso-wrap-distance-bottom:0;mso-position-horizontal:absolute;mso-position-horizontal-relative:margin;mso-position-vertical:absolute;mso-position-vertical-relative:text;mso-width-percent:0;mso-width-relative:margin;v-text-anchor:top" o:gfxdata="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" o:allowincell="f" filled="f" stroked="f" strokeweight="0">
+              <v:rect w14:anchorId="004C47E7" id="Shape 3" o:spid="_x0000_s1031" style="position:absolute;margin-left:261.3pt;margin-top:133.05pt;width:264pt;height:42.75pt;z-index:19;visibility:visible;mso-wrap-style:square;mso-width-percent:0;mso-wrap-distance-left:0;mso-wrap-distance-top:0;mso-wrap-distance-right:0;mso-wrap-distance-bottom:0;mso-position-horizontal:absolute;mso-position-horizontal-relative:margin;mso-position-vertical:absolute;mso-position-vertical-relative:text;mso-width-percent:0;mso-width-relative:margin;v-text-anchor:top" o:gfxdata="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" o:allowincell="f" filled="f" stroked="f" strokeweight="0">
                 <v:textbox inset="0,0,0,0">
                   <w:txbxContent>
                     <w:p>
@@ -425,7 +882,7 @@
           </mc:Choice>
           <mc:Fallback>
             <w:pict>
-              <v:rect w14:anchorId="49441D54" id="Shape 4" o:spid="_x0000_s1029" style="position:absolute;margin-left:345pt;margin-top:105.2pt;width:86.7pt;height:17.85pt;z-index:13;visibility:visible;mso-wrap-style:square;mso-wrap-distance-left:0;mso-wrap-distance-top:0;mso-wrap-distance-right:0;mso-wrap-distance-bottom:0;mso-position-horizontal:absolute;mso-position-horizontal-relative:text;mso-position-vertical:absolute;mso-position-vertical-relative:text;v-text-anchor:top" o:gfxdata="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" o:allowincell="f" filled="f" stroked="f" strokeweight="0">
+              <v:rect w14:anchorId="49441D54" id="Shape 4" o:spid="_x0000_s1032" style="position:absolute;margin-left:345pt;margin-top:105.2pt;width:86.7pt;height:17.85pt;z-index:13;visibility:visible;mso-wrap-style:square;mso-wrap-distance-left:0;mso-wrap-distance-top:0;mso-wrap-distance-right:0;mso-wrap-distance-bottom:0;mso-position-horizontal:absolute;mso-position-horizontal-relative:text;mso-position-vertical:absolute;mso-position-vertical-relative:text;v-text-anchor:top" o:gfxdata="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" o:allowincell="f" filled="f" stroked="f" strokeweight="0">
                 <v:textbox inset="0,0,0,0">
                   <w:txbxContent>
                     <w:p>
@@ -525,7 +982,7 @@
           </mc:Choice>
           <mc:Fallback>
             <w:pict>
-              <v:rect w14:anchorId="3FE9FA2B" id="Shape 8" o:spid="_x0000_s1030" style="position:absolute;margin-left:70.75pt;margin-top:105.75pt;width:253.05pt;height:19.55pt;z-index:15;visibility:visible;mso-wrap-style:square;mso-wrap-distance-left:0;mso-wrap-distance-top:0;mso-wrap-distance-right:0;mso-wrap-distance-bottom:0;mso-position-horizontal:absolute;mso-position-horizontal-relative:text;mso-position-vertical:absolute;mso-position-vertical-relative:text;v-text-anchor:top" o:gfxdata="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" o:allowincell="f" filled="f" stroked="f" strokeweight="0">
+              <v:rect w14:anchorId="3FE9FA2B" id="Shape 8" o:spid="_x0000_s1033" style="position:absolute;margin-left:70.75pt;margin-top:105.75pt;width:253.05pt;height:19.55pt;z-index:15;visibility:visible;mso-wrap-style:square;mso-wrap-distance-left:0;mso-wrap-distance-top:0;mso-wrap-distance-right:0;mso-wrap-distance-bottom:0;mso-position-horizontal:absolute;mso-position-horizontal-relative:text;mso-position-vertical:absolute;mso-position-vertical-relative:text;v-text-anchor:top" o:gfxdata="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" o:allowincell="f" filled="f" stroked="f" strokeweight="0">
                 <v:textbox inset="0,0,0,0">
                   <w:txbxContent>
                     <w:p>
@@ -625,7 +1082,7 @@
           </mc:Choice>
           <mc:Fallback>
             <w:pict>
-              <v:rect w14:anchorId="1681C4FB" id="Shape 10" o:spid="_x0000_s1031" style="position:absolute;margin-left:67.45pt;margin-top:448.5pt;width:191.05pt;height:21.25pt;z-index:9;visibility:visible;mso-wrap-style:square;mso-wrap-distance-left:0;mso-wrap-distance-top:0;mso-wrap-distance-right:0;mso-wrap-distance-bottom:0;mso-position-horizontal:absolute;mso-position-horizontal-relative:text;mso-position-vertical:absolute;mso-position-vertical-relative:text;v-text-anchor:top" o:gfxdata="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" o:allowincell="f" filled="f" stroked="f" strokeweight="0">
+              <v:rect w14:anchorId="1681C4FB" id="Shape 10" o:spid="_x0000_s1034" style="position:absolute;margin-left:67.45pt;margin-top:448.5pt;width:191.05pt;height:21.25pt;z-index:9;visibility:visible;mso-wrap-style:square;mso-wrap-distance-left:0;mso-wrap-distance-top:0;mso-wrap-distance-right:0;mso-wrap-distance-bottom:0;mso-position-horizontal:absolute;mso-position-horizontal-relative:text;mso-position-vertical:absolute;mso-position-vertical-relative:text;v-text-anchor:top" o:gfxdata="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" o:allowincell="f" filled="f" stroked="f" strokeweight="0">
                 <v:textbox inset="0,0,0,0">
                   <w:txbxContent>
                     <w:p>
@@ -725,7 +1182,7 @@
           </mc:Choice>
           <mc:Fallback>
             <w:pict>
-              <v:rect w14:anchorId="2B3B1C7C" id="Shape 9" o:spid="_x0000_s1032" style="position:absolute;margin-left:8.25pt;margin-top:423.5pt;width:191.05pt;height:21.25pt;z-index:11;visibility:visible;mso-wrap-style:square;mso-wrap-distance-left:0;mso-wrap-distance-top:0;mso-wrap-distance-right:0;mso-wrap-distance-bottom:0;mso-position-horizontal:absolute;mso-position-horizontal-relative:text;mso-position-vertical:absolute;mso-position-vertical-relative:text;v-text-anchor:top" o:gfxdata="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" o:allowincell="f" filled="f" stroked="f" strokeweight="0">
+              <v:rect w14:anchorId="2B3B1C7C" id="Shape 9" o:spid="_x0000_s1035" style="position:absolute;margin-left:8.25pt;margin-top:423.5pt;width:191.05pt;height:21.25pt;z-index:11;visibility:visible;mso-wrap-style:square;mso-wrap-distance-left:0;mso-wrap-distance-top:0;mso-wrap-distance-right:0;mso-wrap-distance-bottom:0;mso-position-horizontal:absolute;mso-position-horizontal-relative:text;mso-position-vertical:absolute;mso-position-vertical-relative:text;v-text-anchor:top" o:gfxdata="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" o:allowincell="f" filled="f" stroked="f" strokeweight="0">
                 <v:textbox inset="0,0,0,0">
                   <w:txbxContent>
                     <w:p>
@@ -829,7 +1286,7 @@
           </mc:Choice>
           <mc:Fallback>
             <w:pict>
-              <v:rect w14:anchorId="429C052A" id="Shape 14" o:spid="_x0000_s1033" style="position:absolute;margin-left:42.2pt;margin-top:400pt;width:191.05pt;height:21.25pt;z-index:21;visibility:visible;mso-wrap-style:square;mso-wrap-distance-left:0;mso-wrap-distance-top:0;mso-wrap-distance-right:0;mso-wrap-distance-bottom:0;mso-position-horizontal:absolute;mso-position-horizontal-relative:text;mso-position-vertical:absolute;mso-position-vertical-relative:text;v-text-anchor:top" o:gfxdata="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" o:allowincell="f" filled="f" stroked="f" strokeweight="0">
+              <v:rect w14:anchorId="429C052A" id="Shape 14" o:spid="_x0000_s1036" style="position:absolute;margin-left:42.2pt;margin-top:400pt;width:191.05pt;height:21.25pt;z-index:21;visibility:visible;mso-wrap-style:square;mso-wrap-distance-left:0;mso-wrap-distance-top:0;mso-wrap-distance-right:0;mso-wrap-distance-bottom:0;mso-position-horizontal:absolute;mso-position-horizontal-relative:text;mso-position-vertical:absolute;mso-position-vertical-relative:text;v-text-anchor:top" o:gfxdata="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" o:allowincell="f" filled="f" stroked="f" strokeweight="0">
                 <v:textbox inset="0,0,0,0">
                   <w:txbxContent>
                     <w:p>
@@ -935,7 +1392,7 @@
           </mc:Choice>
           <mc:Fallback>
             <w:pict>
-              <v:rect w14:anchorId="3A531E85" id="Text Frame 8" o:spid="_x0000_s1034" style="position:absolute;margin-left:4.7pt;margin-top:341.15pt;width:190.25pt;height:20.45pt;z-index:25;visibility:visible;mso-wrap-style:square;mso-wrap-distance-left:0;mso-wrap-distance-top:0;mso-wrap-distance-right:0;mso-wrap-distance-bottom:0;mso-position-horizontal:absolute;mso-position-horizontal-relative:text;mso-position-vertical:absolute;mso-position-vertical-relative:text;v-text-anchor:top" o:gfxdata="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" o:allowincell="f" filled="f" stroked="f" strokeweight="0">
+              <v:rect w14:anchorId="3A531E85" id="Text Frame 8" o:spid="_x0000_s1037" style="position:absolute;margin-left:4.7pt;margin-top:341.15pt;width:190.25pt;height:20.45pt;z-index:25;visibility:visible;mso-wrap-style:square;mso-wrap-distance-left:0;mso-wrap-distance-top:0;mso-wrap-distance-right:0;mso-wrap-distance-bottom:0;mso-position-horizontal:absolute;mso-position-horizontal-relative:text;mso-position-vertical:absolute;mso-position-vertical-relative:text;v-text-anchor:top" o:gfxdata="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" o:allowincell="f" filled="f" stroked="f" strokeweight="0">
                 <v:textbox inset="0,0,0,0">
                   <w:txbxContent>
                     <w:p>
@@ -1039,7 +1496,7 @@
           </mc:Choice>
           <mc:Fallback>
             <w:pict>
-              <v:rect w14:anchorId="5B93030B" id="Text Frame 7" o:spid="_x0000_s1035" style="position:absolute;margin-left:16.05pt;margin-top:305.65pt;width:190.25pt;height:20.45pt;z-index:23;visibility:visible;mso-wrap-style:square;mso-wrap-distance-left:0;mso-wrap-distance-top:0;mso-wrap-distance-right:0;mso-wrap-distance-bottom:0;mso-position-horizontal:absolute;mso-position-horizontal-relative:text;mso-position-vertical:absolute;mso-position-vertical-relative:text;v-text-anchor:top" o:gfxdata="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" o:allowincell="f" filled="f" stroked="f" strokeweight="0">
+              <v:rect w14:anchorId="5B93030B" id="Text Frame 7" o:spid="_x0000_s1038" style="position:absolute;margin-left:16.05pt;margin-top:305.65pt;width:190.25pt;height:20.45pt;z-index:23;visibility:visible;mso-wrap-style:square;mso-wrap-distance-left:0;mso-wrap-distance-top:0;mso-wrap-distance-right:0;mso-wrap-distance-bottom:0;mso-position-horizontal:absolute;mso-position-horizontal-relative:text;mso-position-vertical:absolute;mso-position-vertical-relative:text;v-text-anchor:top" o:gfxdata="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" o:allowincell="f" filled="f" stroked="f" strokeweight="0">
                 <v:textbox inset="0,0,0,0">
                   <w:txbxContent>
                     <w:p>
@@ -1071,7 +1528,7 @@
         <mc:AlternateContent>
           <mc:Choice Requires="wps">
             <w:drawing>
-              <wp:anchor distT="0" distB="0" distL="0" distR="0" simplePos="0" relativeHeight="3" behindDoc="0" locked="0" layoutInCell="0" allowOverlap="1" wp14:anchorId="7C614D2C" wp14:editId="7281334E">
+              <wp:anchor distT="0" distB="0" distL="0" distR="0" simplePos="0" relativeHeight="3" behindDoc="0" locked="0" layoutInCell="0" allowOverlap="1" wp14:anchorId="7C614D2C" wp14:editId="2A943633">
                 <wp:simplePos x="0" y="0"/>
                 <wp:positionH relativeFrom="column">
                   <wp:posOffset>895350</wp:posOffset>
@@ -1141,7 +1598,7 @@
           </mc:Choice>
           <mc:Fallback>
             <w:pict>
-              <v:rect w14:anchorId="7C614D2C" id="Shape 5" o:spid="_x0000_s1036" style="position:absolute;margin-left:70.5pt;margin-top:254.25pt;width:191.05pt;height:21.25pt;z-index:3;visibility:visible;mso-wrap-style:square;mso-wrap-distance-left:0;mso-wrap-distance-top:0;mso-wrap-distance-right:0;mso-wrap-distance-bottom:0;mso-position-horizontal:absolute;mso-position-horizontal-relative:text;mso-position-vertical:absolute;mso-position-vertical-relative:text;v-text-anchor:top" o:gfxdata="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" o:allowincell="f" filled="f" stroked="f" strokeweight="0">
+              <v:rect w14:anchorId="7C614D2C" id="Shape 5" o:spid="_x0000_s1039" style="position:absolute;margin-left:70.5pt;margin-top:254.25pt;width:191.05pt;height:21.25pt;z-index:3;visibility:visible;mso-wrap-style:square;mso-wrap-distance-left:0;mso-wrap-distance-top:0;mso-wrap-distance-right:0;mso-wrap-distance-bottom:0;mso-position-horizontal:absolute;mso-position-horizontal-relative:text;mso-position-vertical:absolute;mso-position-vertical-relative:text;v-text-anchor:top" o:gfxdata="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" o:allowincell="f" filled="f" stroked="f" strokeweight="0">
                 <v:textbox inset="0,0,0,0">
                   <w:txbxContent>
                     <w:p>
@@ -1171,7 +1628,7 @@
         <mc:AlternateContent>
           <mc:Choice Requires="wps">
             <w:drawing>
-              <wp:anchor distT="0" distB="0" distL="0" distR="0" simplePos="0" relativeHeight="7" behindDoc="0" locked="0" layoutInCell="0" allowOverlap="1" wp14:anchorId="2990BCD2" wp14:editId="4D9A00D3">
+              <wp:anchor distT="0" distB="0" distL="0" distR="0" simplePos="0" relativeHeight="7" behindDoc="0" locked="0" layoutInCell="0" allowOverlap="1" wp14:anchorId="2990BCD2" wp14:editId="14F8CDD7">
                 <wp:simplePos x="0" y="0"/>
                 <wp:positionH relativeFrom="column">
                   <wp:posOffset>434975</wp:posOffset>
@@ -1241,7 +1698,7 @@
           </mc:Choice>
           <mc:Fallback>
             <w:pict>
-              <v:rect w14:anchorId="2990BCD2" id="Shape 2" o:spid="_x0000_s1037" style="position:absolute;margin-left:34.25pt;margin-top:475.25pt;width:127.65pt;height:21.25pt;z-index:7;visibility:visible;mso-wrap-style:square;mso-wrap-distance-left:0;mso-wrap-distance-top:0;mso-wrap-distance-right:0;mso-wrap-distance-bottom:0;mso-position-horizontal:absolute;mso-position-horizontal-relative:text;mso-position-vertical:absolute;mso-position-vertical-relative:text;v-text-anchor:top" o:gfxdata="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" o:allowincell="f" filled="f" stroked="f" strokeweight="0">
+              <v:rect w14:anchorId="2990BCD2" id="_x0000_s1040" style="position:absolute;margin-left:34.25pt;margin-top:475.25pt;width:127.65pt;height:21.25pt;z-index:7;visibility:visible;mso-wrap-style:square;mso-wrap-distance-left:0;mso-wrap-distance-top:0;mso-wrap-distance-right:0;mso-wrap-distance-bottom:0;mso-position-horizontal:absolute;mso-position-horizontal-relative:text;mso-position-vertical:absolute;mso-position-vertical-relative:text;v-text-anchor:top" o:gfxdata="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" o:allowincell="f" filled="f" stroked="f" strokeweight="0">
                 <v:textbox inset="0,0,0,0">
                   <w:txbxContent>
                     <w:p>
@@ -1271,7 +1728,7 @@
         <mc:AlternateContent>
           <mc:Choice Requires="wps">
             <w:drawing>
-              <wp:anchor distT="0" distB="0" distL="0" distR="0" simplePos="0" relativeHeight="17" behindDoc="0" locked="0" layoutInCell="0" allowOverlap="1" wp14:anchorId="08560CB6" wp14:editId="1DAFC387">
+              <wp:anchor distT="0" distB="0" distL="0" distR="0" simplePos="0" relativeHeight="17" behindDoc="0" locked="0" layoutInCell="0" allowOverlap="1" wp14:anchorId="08560CB6" wp14:editId="3D8091EE">
                 <wp:simplePos x="0" y="0"/>
                 <wp:positionH relativeFrom="column">
                   <wp:posOffset>993775</wp:posOffset>
@@ -1341,7 +1798,7 @@
           </mc:Choice>
           <mc:Fallback>
             <w:pict>
-              <v:rect w14:anchorId="08560CB6" id="Shape 7" o:spid="_x0000_s1038" style="position:absolute;margin-left:78.25pt;margin-top:215.25pt;width:408.3pt;height:38.1pt;z-index:17;visibility:visible;mso-wrap-style:square;mso-wrap-distance-left:0;mso-wrap-distance-top:0;mso-wrap-distance-right:0;mso-wrap-distance-bottom:0;mso-position-horizontal:absolute;mso-position-horizontal-relative:text;mso-position-vertical:absolute;mso-position-vertical-relative:text;v-text-anchor:top" o:gfxdata="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" o:allowincell="f" filled="f" stroked="f" strokeweight="0">
+              <v:rect w14:anchorId="08560CB6" id="Shape 7" o:spid="_x0000_s1041" style="position:absolute;margin-left:78.25pt;margin-top:215.25pt;width:408.3pt;height:38.1pt;z-index:17;visibility:visible;mso-wrap-style:square;mso-wrap-distance-left:0;mso-wrap-distance-top:0;mso-wrap-distance-right:0;mso-wrap-distance-bottom:0;mso-position-horizontal:absolute;mso-position-horizontal-relative:text;mso-position-vertical:absolute;mso-position-vertical-relative:text;v-text-anchor:top" o:gfxdata="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" o:allowincell="f" filled="f" stroked="f" strokeweight="0">
                 <v:textbox inset="0,0,0,0">
                   <w:txbxContent>
                     <w:p>
@@ -1363,56 +1820,6 @@
             </w:pict>
           </mc:Fallback>
         </mc:AlternateContent>
-      </w:r>
-      <w:r>
-        <w:rPr>
-          <w:noProof/>
-        </w:rPr>
-        <w:drawing>
-          <wp:anchor distT="0" distB="0" distL="0" distR="0" simplePos="0" relativeHeight="2" behindDoc="0" locked="0" layoutInCell="0" allowOverlap="1" wp14:anchorId="6E3DDB94" wp14:editId="5A96C460">
-            <wp:simplePos x="0" y="0"/>
-            <wp:positionH relativeFrom="column">
-              <wp:posOffset>-349885</wp:posOffset>
-            </wp:positionH>
-            <wp:positionV relativeFrom="paragraph">
-              <wp:posOffset>-607695</wp:posOffset>
-            </wp:positionV>
-            <wp:extent cx="7189470" cy="10293985"/>
-            <wp:effectExtent l="0" t="0" r="0" b="0"/>
-            <wp:wrapSquare wrapText="largest"/>
-            <wp:docPr id="15" name="Image1"/>
-            <wp:cNvGraphicFramePr>
-              <a:graphicFrameLocks xmlns:a="http://schemas.openxmlformats.org/drawingml/2006/main" noChangeAspect="1"/>
-            </wp:cNvGraphicFramePr>
-            <a:graphic xmlns:a="http://schemas.openxmlformats.org/drawingml/2006/main">
-              <a:graphicData uri="http://schemas.openxmlformats.org/drawingml/2006/picture">
-                <pic:pic xmlns:pic="http://schemas.openxmlformats.org/drawingml/2006/picture">
-                  <pic:nvPicPr>
-                    <pic:cNvPr id="15" name="Image1"/>
-                    <pic:cNvPicPr>
-                      <a:picLocks noChangeAspect="1" noChangeArrowheads="1"/>
-                    </pic:cNvPicPr>
-                  </pic:nvPicPr>
-                  <pic:blipFill>
-                    <a:blip r:embed="rId4"/>
-                    <a:stretch>
-                      <a:fillRect/>
-                    </a:stretch>
-                  </pic:blipFill>
-                  <pic:spPr bwMode="auto">
-                    <a:xfrm>
-                      <a:off x="0" y="0"/>
-                      <a:ext cx="7189470" cy="10293985"/>
-                    </a:xfrm>
-                    <a:prstGeom prst="rect">
-                      <a:avLst/>
-                    </a:prstGeom>
-                  </pic:spPr>
-                </pic:pic>
-              </a:graphicData>
-            </a:graphic>
-          </wp:anchor>
-        </w:drawing>
       </w:r>
     </w:p>
     <w:sectPr>

</xml_diff>